<commit_message>
Actualizacion origen clases y matriz casi terminada
</commit_message>
<xml_diff>
--- a/docs/matriz/matriz-requerimientos-vs-clases.docx
+++ b/docs/matriz/matriz-requerimientos-vs-clases.docx
@@ -5,12 +5,11 @@
     <w:tbl>
       <w:tblPr>
         <w:tblStyle w:val="Tabladecuadrcula4-nfasis1"/>
-        <w:tblW w:w="15722" w:type="dxa"/>
+        <w:tblW w:w="15224" w:type="dxa"/>
         <w:tblLook w:val="04A0" w:firstRow="1" w:lastRow="0" w:firstColumn="1" w:lastColumn="0" w:noHBand="0" w:noVBand="1"/>
       </w:tblPr>
       <w:tblGrid>
         <w:gridCol w:w="782"/>
-        <w:gridCol w:w="498"/>
         <w:gridCol w:w="498"/>
         <w:gridCol w:w="498"/>
         <w:gridCol w:w="498"/>
@@ -501,21 +500,6 @@
             </w:r>
           </w:p>
         </w:tc>
-        <w:tc>
-          <w:tcPr>
-            <w:tcW w:w="498" w:type="dxa"/>
-            <w:textDirection w:val="tbRl"/>
-          </w:tcPr>
-          <w:p>
-            <w:pPr>
-              <w:ind w:left="113" w:right="113"/>
-              <w:cnfStyle w:val="100000000000" w:firstRow="1" w:lastRow="0" w:firstColumn="0" w:lastColumn="0" w:oddVBand="0" w:evenVBand="0" w:oddHBand="0" w:evenHBand="0" w:firstRowFirstColumn="0" w:firstRowLastColumn="0" w:lastRowFirstColumn="0" w:lastRowLastColumn="0"/>
-            </w:pPr>
-            <w:r>
-              <w:t>CL-31</w:t>
-            </w:r>
-          </w:p>
-        </w:tc>
       </w:tr>
       <w:tr>
         <w:trPr>
@@ -843,39 +827,34 @@
               <w:jc w:val="center"/>
               <w:cnfStyle w:val="000000100000" w:firstRow="0" w:lastRow="0" w:firstColumn="0" w:lastColumn="0" w:oddVBand="0" w:evenVBand="0" w:oddHBand="1" w:evenHBand="0" w:firstRowFirstColumn="0" w:firstRowLastColumn="0" w:lastRowFirstColumn="0" w:lastRowLastColumn="0"/>
             </w:pPr>
-          </w:p>
-        </w:tc>
-        <w:tc>
-          <w:tcPr>
-            <w:tcW w:w="498" w:type="dxa"/>
-          </w:tcPr>
-          <w:p>
-            <w:pPr>
-              <w:jc w:val="center"/>
-              <w:cnfStyle w:val="000000100000" w:firstRow="0" w:lastRow="0" w:firstColumn="0" w:lastColumn="0" w:oddVBand="0" w:evenVBand="0" w:oddHBand="1" w:evenHBand="0" w:firstRowFirstColumn="0" w:firstRowLastColumn="0" w:lastRowFirstColumn="0" w:lastRowLastColumn="0"/>
-            </w:pPr>
-          </w:p>
-        </w:tc>
-        <w:tc>
-          <w:tcPr>
-            <w:tcW w:w="498" w:type="dxa"/>
-          </w:tcPr>
-          <w:p>
-            <w:pPr>
-              <w:jc w:val="center"/>
-              <w:cnfStyle w:val="000000100000" w:firstRow="0" w:lastRow="0" w:firstColumn="0" w:lastColumn="0" w:oddVBand="0" w:evenVBand="0" w:oddHBand="1" w:evenHBand="0" w:firstRowFirstColumn="0" w:firstRowLastColumn="0" w:lastRowFirstColumn="0" w:lastRowLastColumn="0"/>
-            </w:pPr>
-          </w:p>
-        </w:tc>
-        <w:tc>
-          <w:tcPr>
-            <w:tcW w:w="498" w:type="dxa"/>
-          </w:tcPr>
-          <w:p>
-            <w:pPr>
-              <w:jc w:val="center"/>
-              <w:cnfStyle w:val="000000100000" w:firstRow="0" w:lastRow="0" w:firstColumn="0" w:lastColumn="0" w:oddVBand="0" w:evenVBand="0" w:oddHBand="1" w:evenHBand="0" w:firstRowFirstColumn="0" w:firstRowLastColumn="0" w:lastRowFirstColumn="0" w:lastRowLastColumn="0"/>
-            </w:pPr>
+            <w:r>
+              <w:t>X</w:t>
+            </w:r>
+          </w:p>
+        </w:tc>
+        <w:tc>
+          <w:tcPr>
+            <w:tcW w:w="498" w:type="dxa"/>
+          </w:tcPr>
+          <w:p>
+            <w:pPr>
+              <w:jc w:val="center"/>
+              <w:cnfStyle w:val="000000100000" w:firstRow="0" w:lastRow="0" w:firstColumn="0" w:lastColumn="0" w:oddVBand="0" w:evenVBand="0" w:oddHBand="1" w:evenHBand="0" w:firstRowFirstColumn="0" w:firstRowLastColumn="0" w:lastRowFirstColumn="0" w:lastRowLastColumn="0"/>
+            </w:pPr>
+          </w:p>
+        </w:tc>
+        <w:tc>
+          <w:tcPr>
+            <w:tcW w:w="498" w:type="dxa"/>
+          </w:tcPr>
+          <w:p>
+            <w:pPr>
+              <w:jc w:val="center"/>
+              <w:cnfStyle w:val="000000100000" w:firstRow="0" w:lastRow="0" w:firstColumn="0" w:lastColumn="0" w:oddVBand="0" w:evenVBand="0" w:oddHBand="1" w:evenHBand="0" w:firstRowFirstColumn="0" w:firstRowLastColumn="0" w:lastRowFirstColumn="0" w:lastRowLastColumn="0"/>
+            </w:pPr>
+            <w:r>
+              <w:t>X</w:t>
+            </w:r>
           </w:p>
         </w:tc>
       </w:tr>
@@ -1226,17 +1205,9 @@
               <w:jc w:val="center"/>
               <w:cnfStyle w:val="000000000000" w:firstRow="0" w:lastRow="0" w:firstColumn="0" w:lastColumn="0" w:oddVBand="0" w:evenVBand="0" w:oddHBand="0" w:evenHBand="0" w:firstRowFirstColumn="0" w:firstRowLastColumn="0" w:lastRowFirstColumn="0" w:lastRowLastColumn="0"/>
             </w:pPr>
-          </w:p>
-        </w:tc>
-        <w:tc>
-          <w:tcPr>
-            <w:tcW w:w="498" w:type="dxa"/>
-          </w:tcPr>
-          <w:p>
-            <w:pPr>
-              <w:jc w:val="center"/>
-              <w:cnfStyle w:val="000000000000" w:firstRow="0" w:lastRow="0" w:firstColumn="0" w:lastColumn="0" w:oddVBand="0" w:evenVBand="0" w:oddHBand="0" w:evenHBand="0" w:firstRowFirstColumn="0" w:firstRowLastColumn="0" w:lastRowFirstColumn="0" w:lastRowLastColumn="0"/>
-            </w:pPr>
+            <w:r>
+              <w:t>X</w:t>
+            </w:r>
           </w:p>
         </w:tc>
       </w:tr>
@@ -1611,17 +1582,6 @@
             </w:pPr>
           </w:p>
         </w:tc>
-        <w:tc>
-          <w:tcPr>
-            <w:tcW w:w="498" w:type="dxa"/>
-          </w:tcPr>
-          <w:p>
-            <w:pPr>
-              <w:jc w:val="center"/>
-              <w:cnfStyle w:val="000000100000" w:firstRow="0" w:lastRow="0" w:firstColumn="0" w:lastColumn="0" w:oddVBand="0" w:evenVBand="0" w:oddHBand="1" w:evenHBand="0" w:firstRowFirstColumn="0" w:firstRowLastColumn="0" w:lastRowFirstColumn="0" w:lastRowLastColumn="0"/>
-            </w:pPr>
-          </w:p>
-        </w:tc>
       </w:tr>
       <w:tr>
         <w:trPr>
@@ -1915,17 +1875,6 @@
             <w:r>
               <w:t>X</w:t>
             </w:r>
-          </w:p>
-        </w:tc>
-        <w:tc>
-          <w:tcPr>
-            <w:tcW w:w="498" w:type="dxa"/>
-          </w:tcPr>
-          <w:p>
-            <w:pPr>
-              <w:jc w:val="center"/>
-              <w:cnfStyle w:val="000000000000" w:firstRow="0" w:lastRow="0" w:firstColumn="0" w:lastColumn="0" w:oddVBand="0" w:evenVBand="0" w:oddHBand="0" w:evenHBand="0" w:firstRowFirstColumn="0" w:firstRowLastColumn="0" w:lastRowFirstColumn="0" w:lastRowLastColumn="0"/>
-            </w:pPr>
           </w:p>
         </w:tc>
         <w:tc>
@@ -2322,17 +2271,9 @@
               <w:jc w:val="center"/>
               <w:cnfStyle w:val="000000100000" w:firstRow="0" w:lastRow="0" w:firstColumn="0" w:lastColumn="0" w:oddVBand="0" w:evenVBand="0" w:oddHBand="1" w:evenHBand="0" w:firstRowFirstColumn="0" w:firstRowLastColumn="0" w:lastRowFirstColumn="0" w:lastRowLastColumn="0"/>
             </w:pPr>
-          </w:p>
-        </w:tc>
-        <w:tc>
-          <w:tcPr>
-            <w:tcW w:w="498" w:type="dxa"/>
-          </w:tcPr>
-          <w:p>
-            <w:pPr>
-              <w:jc w:val="center"/>
-              <w:cnfStyle w:val="000000100000" w:firstRow="0" w:lastRow="0" w:firstColumn="0" w:lastColumn="0" w:oddVBand="0" w:evenVBand="0" w:oddHBand="1" w:evenHBand="0" w:firstRowFirstColumn="0" w:firstRowLastColumn="0" w:lastRowFirstColumn="0" w:lastRowLastColumn="0"/>
-            </w:pPr>
+            <w:r>
+              <w:t>X</w:t>
+            </w:r>
           </w:p>
         </w:tc>
         <w:tc>
@@ -2628,17 +2569,6 @@
             <w:r>
               <w:t>X</w:t>
             </w:r>
-          </w:p>
-        </w:tc>
-        <w:tc>
-          <w:tcPr>
-            <w:tcW w:w="498" w:type="dxa"/>
-          </w:tcPr>
-          <w:p>
-            <w:pPr>
-              <w:jc w:val="center"/>
-              <w:cnfStyle w:val="000000000000" w:firstRow="0" w:lastRow="0" w:firstColumn="0" w:lastColumn="0" w:oddVBand="0" w:evenVBand="0" w:oddHBand="0" w:evenHBand="0" w:firstRowFirstColumn="0" w:firstRowLastColumn="0" w:lastRowFirstColumn="0" w:lastRowLastColumn="0"/>
-            </w:pPr>
           </w:p>
         </w:tc>
         <w:tc>
@@ -3069,17 +2999,6 @@
             </w:pPr>
           </w:p>
         </w:tc>
-        <w:tc>
-          <w:tcPr>
-            <w:tcW w:w="498" w:type="dxa"/>
-          </w:tcPr>
-          <w:p>
-            <w:pPr>
-              <w:jc w:val="center"/>
-              <w:cnfStyle w:val="000000100000" w:firstRow="0" w:lastRow="0" w:firstColumn="0" w:lastColumn="0" w:oddVBand="0" w:evenVBand="0" w:oddHBand="1" w:evenHBand="0" w:firstRowFirstColumn="0" w:firstRowLastColumn="0" w:lastRowFirstColumn="0" w:lastRowLastColumn="0"/>
-            </w:pPr>
-          </w:p>
-        </w:tc>
       </w:tr>
       <w:tr>
         <w:trPr>
@@ -3359,17 +3278,6 @@
             <w:r>
               <w:t>X</w:t>
             </w:r>
-          </w:p>
-        </w:tc>
-        <w:tc>
-          <w:tcPr>
-            <w:tcW w:w="498" w:type="dxa"/>
-          </w:tcPr>
-          <w:p>
-            <w:pPr>
-              <w:jc w:val="center"/>
-              <w:cnfStyle w:val="000000000000" w:firstRow="0" w:lastRow="0" w:firstColumn="0" w:lastColumn="0" w:oddVBand="0" w:evenVBand="0" w:oddHBand="0" w:evenHBand="0" w:firstRowFirstColumn="0" w:firstRowLastColumn="0" w:lastRowFirstColumn="0" w:lastRowLastColumn="0"/>
-            </w:pPr>
           </w:p>
         </w:tc>
         <w:tc>
@@ -3792,17 +3700,6 @@
             </w:pPr>
           </w:p>
         </w:tc>
-        <w:tc>
-          <w:tcPr>
-            <w:tcW w:w="498" w:type="dxa"/>
-          </w:tcPr>
-          <w:p>
-            <w:pPr>
-              <w:jc w:val="center"/>
-              <w:cnfStyle w:val="000000100000" w:firstRow="0" w:lastRow="0" w:firstColumn="0" w:lastColumn="0" w:oddVBand="0" w:evenVBand="0" w:oddHBand="1" w:evenHBand="0" w:firstRowFirstColumn="0" w:firstRowLastColumn="0" w:lastRowFirstColumn="0" w:lastRowLastColumn="0"/>
-            </w:pPr>
-          </w:p>
-        </w:tc>
       </w:tr>
       <w:tr>
         <w:trPr>
@@ -4091,17 +3988,6 @@
             <w:r>
               <w:t>X</w:t>
             </w:r>
-          </w:p>
-        </w:tc>
-        <w:tc>
-          <w:tcPr>
-            <w:tcW w:w="498" w:type="dxa"/>
-          </w:tcPr>
-          <w:p>
-            <w:pPr>
-              <w:jc w:val="center"/>
-              <w:cnfStyle w:val="000000000000" w:firstRow="0" w:lastRow="0" w:firstColumn="0" w:lastColumn="0" w:oddVBand="0" w:evenVBand="0" w:oddHBand="0" w:evenHBand="0" w:firstRowFirstColumn="0" w:firstRowLastColumn="0" w:lastRowFirstColumn="0" w:lastRowLastColumn="0"/>
-            </w:pPr>
           </w:p>
         </w:tc>
         <w:tc>
@@ -4530,17 +4416,6 @@
             </w:pPr>
           </w:p>
         </w:tc>
-        <w:tc>
-          <w:tcPr>
-            <w:tcW w:w="498" w:type="dxa"/>
-          </w:tcPr>
-          <w:p>
-            <w:pPr>
-              <w:jc w:val="center"/>
-              <w:cnfStyle w:val="000000100000" w:firstRow="0" w:lastRow="0" w:firstColumn="0" w:lastColumn="0" w:oddVBand="0" w:evenVBand="0" w:oddHBand="1" w:evenHBand="0" w:firstRowFirstColumn="0" w:firstRowLastColumn="0" w:lastRowFirstColumn="0" w:lastRowLastColumn="0"/>
-            </w:pPr>
-          </w:p>
-        </w:tc>
       </w:tr>
       <w:tr>
         <w:trPr>
@@ -4815,17 +4690,6 @@
             <w:r>
               <w:t>X</w:t>
             </w:r>
-          </w:p>
-        </w:tc>
-        <w:tc>
-          <w:tcPr>
-            <w:tcW w:w="498" w:type="dxa"/>
-          </w:tcPr>
-          <w:p>
-            <w:pPr>
-              <w:jc w:val="center"/>
-              <w:cnfStyle w:val="000000000000" w:firstRow="0" w:lastRow="0" w:firstColumn="0" w:lastColumn="0" w:oddVBand="0" w:evenVBand="0" w:oddHBand="0" w:evenHBand="0" w:firstRowFirstColumn="0" w:firstRowLastColumn="0" w:lastRowFirstColumn="0" w:lastRowLastColumn="0"/>
-            </w:pPr>
           </w:p>
         </w:tc>
         <w:tc>
@@ -5259,17 +5123,6 @@
             </w:pPr>
           </w:p>
         </w:tc>
-        <w:tc>
-          <w:tcPr>
-            <w:tcW w:w="498" w:type="dxa"/>
-          </w:tcPr>
-          <w:p>
-            <w:pPr>
-              <w:jc w:val="center"/>
-              <w:cnfStyle w:val="000000100000" w:firstRow="0" w:lastRow="0" w:firstColumn="0" w:lastColumn="0" w:oddVBand="0" w:evenVBand="0" w:oddHBand="1" w:evenHBand="0" w:firstRowFirstColumn="0" w:firstRowLastColumn="0" w:lastRowFirstColumn="0" w:lastRowLastColumn="0"/>
-            </w:pPr>
-          </w:p>
-        </w:tc>
       </w:tr>
       <w:tr>
         <w:trPr>
@@ -5544,17 +5397,6 @@
             <w:r>
               <w:t>X</w:t>
             </w:r>
-          </w:p>
-        </w:tc>
-        <w:tc>
-          <w:tcPr>
-            <w:tcW w:w="498" w:type="dxa"/>
-          </w:tcPr>
-          <w:p>
-            <w:pPr>
-              <w:jc w:val="center"/>
-              <w:cnfStyle w:val="000000000000" w:firstRow="0" w:lastRow="0" w:firstColumn="0" w:lastColumn="0" w:oddVBand="0" w:evenVBand="0" w:oddHBand="0" w:evenHBand="0" w:firstRowFirstColumn="0" w:firstRowLastColumn="0" w:lastRowFirstColumn="0" w:lastRowLastColumn="0"/>
-            </w:pPr>
           </w:p>
         </w:tc>
         <w:tc>
@@ -5991,17 +5833,6 @@
             </w:pPr>
           </w:p>
         </w:tc>
-        <w:tc>
-          <w:tcPr>
-            <w:tcW w:w="498" w:type="dxa"/>
-          </w:tcPr>
-          <w:p>
-            <w:pPr>
-              <w:jc w:val="center"/>
-              <w:cnfStyle w:val="000000100000" w:firstRow="0" w:lastRow="0" w:firstColumn="0" w:lastColumn="0" w:oddVBand="0" w:evenVBand="0" w:oddHBand="1" w:evenHBand="0" w:firstRowFirstColumn="0" w:firstRowLastColumn="0" w:lastRowFirstColumn="0" w:lastRowLastColumn="0"/>
-            </w:pPr>
-          </w:p>
-        </w:tc>
       </w:tr>
       <w:tr>
         <w:trPr>
@@ -6276,17 +6107,6 @@
             <w:r>
               <w:t>X</w:t>
             </w:r>
-          </w:p>
-        </w:tc>
-        <w:tc>
-          <w:tcPr>
-            <w:tcW w:w="498" w:type="dxa"/>
-          </w:tcPr>
-          <w:p>
-            <w:pPr>
-              <w:jc w:val="center"/>
-              <w:cnfStyle w:val="000000000000" w:firstRow="0" w:lastRow="0" w:firstColumn="0" w:lastColumn="0" w:oddVBand="0" w:evenVBand="0" w:oddHBand="0" w:evenHBand="0" w:firstRowFirstColumn="0" w:firstRowLastColumn="0" w:lastRowFirstColumn="0" w:lastRowLastColumn="0"/>
-            </w:pPr>
           </w:p>
         </w:tc>
         <w:tc>
@@ -6724,17 +6544,9 @@
               <w:jc w:val="center"/>
               <w:cnfStyle w:val="000000100000" w:firstRow="0" w:lastRow="0" w:firstColumn="0" w:lastColumn="0" w:oddVBand="0" w:evenVBand="0" w:oddHBand="1" w:evenHBand="0" w:firstRowFirstColumn="0" w:firstRowLastColumn="0" w:lastRowFirstColumn="0" w:lastRowLastColumn="0"/>
             </w:pPr>
-          </w:p>
-        </w:tc>
-        <w:tc>
-          <w:tcPr>
-            <w:tcW w:w="498" w:type="dxa"/>
-          </w:tcPr>
-          <w:p>
-            <w:pPr>
-              <w:jc w:val="center"/>
-              <w:cnfStyle w:val="000000100000" w:firstRow="0" w:lastRow="0" w:firstColumn="0" w:lastColumn="0" w:oddVBand="0" w:evenVBand="0" w:oddHBand="1" w:evenHBand="0" w:firstRowFirstColumn="0" w:firstRowLastColumn="0" w:lastRowFirstColumn="0" w:lastRowLastColumn="0"/>
-            </w:pPr>
+            <w:r>
+              <w:t>X</w:t>
+            </w:r>
           </w:p>
         </w:tc>
       </w:tr>
@@ -7099,17 +6911,9 @@
               <w:jc w:val="center"/>
               <w:cnfStyle w:val="000000000000" w:firstRow="0" w:lastRow="0" w:firstColumn="0" w:lastColumn="0" w:oddVBand="0" w:evenVBand="0" w:oddHBand="0" w:evenHBand="0" w:firstRowFirstColumn="0" w:firstRowLastColumn="0" w:lastRowFirstColumn="0" w:lastRowLastColumn="0"/>
             </w:pPr>
-          </w:p>
-        </w:tc>
-        <w:tc>
-          <w:tcPr>
-            <w:tcW w:w="498" w:type="dxa"/>
-          </w:tcPr>
-          <w:p>
-            <w:pPr>
-              <w:jc w:val="center"/>
-              <w:cnfStyle w:val="000000000000" w:firstRow="0" w:lastRow="0" w:firstColumn="0" w:lastColumn="0" w:oddVBand="0" w:evenVBand="0" w:oddHBand="0" w:evenHBand="0" w:firstRowFirstColumn="0" w:firstRowLastColumn="0" w:lastRowFirstColumn="0" w:lastRowLastColumn="0"/>
-            </w:pPr>
+            <w:r>
+              <w:t>X</w:t>
+            </w:r>
           </w:p>
         </w:tc>
       </w:tr>
@@ -7470,17 +7274,9 @@
               <w:jc w:val="center"/>
               <w:cnfStyle w:val="000000100000" w:firstRow="0" w:lastRow="0" w:firstColumn="0" w:lastColumn="0" w:oddVBand="0" w:evenVBand="0" w:oddHBand="1" w:evenHBand="0" w:firstRowFirstColumn="0" w:firstRowLastColumn="0" w:lastRowFirstColumn="0" w:lastRowLastColumn="0"/>
             </w:pPr>
-          </w:p>
-        </w:tc>
-        <w:tc>
-          <w:tcPr>
-            <w:tcW w:w="498" w:type="dxa"/>
-          </w:tcPr>
-          <w:p>
-            <w:pPr>
-              <w:jc w:val="center"/>
-              <w:cnfStyle w:val="000000100000" w:firstRow="0" w:lastRow="0" w:firstColumn="0" w:lastColumn="0" w:oddVBand="0" w:evenVBand="0" w:oddHBand="1" w:evenHBand="0" w:firstRowFirstColumn="0" w:firstRowLastColumn="0" w:lastRowFirstColumn="0" w:lastRowLastColumn="0"/>
-            </w:pPr>
+            <w:r>
+              <w:t>X</w:t>
+            </w:r>
           </w:p>
         </w:tc>
       </w:tr>
@@ -7825,17 +7621,9 @@
               <w:jc w:val="center"/>
               <w:cnfStyle w:val="000000000000" w:firstRow="0" w:lastRow="0" w:firstColumn="0" w:lastColumn="0" w:oddVBand="0" w:evenVBand="0" w:oddHBand="0" w:evenHBand="0" w:firstRowFirstColumn="0" w:firstRowLastColumn="0" w:lastRowFirstColumn="0" w:lastRowLastColumn="0"/>
             </w:pPr>
-          </w:p>
-        </w:tc>
-        <w:tc>
-          <w:tcPr>
-            <w:tcW w:w="498" w:type="dxa"/>
-          </w:tcPr>
-          <w:p>
-            <w:pPr>
-              <w:jc w:val="center"/>
-              <w:cnfStyle w:val="000000000000" w:firstRow="0" w:lastRow="0" w:firstColumn="0" w:lastColumn="0" w:oddVBand="0" w:evenVBand="0" w:oddHBand="0" w:evenHBand="0" w:firstRowFirstColumn="0" w:firstRowLastColumn="0" w:lastRowFirstColumn="0" w:lastRowLastColumn="0"/>
-            </w:pPr>
+            <w:r>
+              <w:t>X</w:t>
+            </w:r>
           </w:p>
         </w:tc>
       </w:tr>
@@ -8189,17 +7977,6 @@
             </w:pPr>
           </w:p>
         </w:tc>
-        <w:tc>
-          <w:tcPr>
-            <w:tcW w:w="498" w:type="dxa"/>
-          </w:tcPr>
-          <w:p>
-            <w:pPr>
-              <w:jc w:val="center"/>
-              <w:cnfStyle w:val="000000100000" w:firstRow="0" w:lastRow="0" w:firstColumn="0" w:lastColumn="0" w:oddVBand="0" w:evenVBand="0" w:oddHBand="1" w:evenHBand="0" w:firstRowFirstColumn="0" w:firstRowLastColumn="0" w:lastRowFirstColumn="0" w:lastRowLastColumn="0"/>
-            </w:pPr>
-          </w:p>
-        </w:tc>
       </w:tr>
       <w:tr>
         <w:trPr>
@@ -8483,17 +8260,6 @@
             <w:r>
               <w:t>X</w:t>
             </w:r>
-          </w:p>
-        </w:tc>
-        <w:tc>
-          <w:tcPr>
-            <w:tcW w:w="498" w:type="dxa"/>
-          </w:tcPr>
-          <w:p>
-            <w:pPr>
-              <w:jc w:val="center"/>
-              <w:cnfStyle w:val="000000000000" w:firstRow="0" w:lastRow="0" w:firstColumn="0" w:lastColumn="0" w:oddVBand="0" w:evenVBand="0" w:oddHBand="0" w:evenHBand="0" w:firstRowFirstColumn="0" w:firstRowLastColumn="0" w:lastRowFirstColumn="0" w:lastRowLastColumn="0"/>
-            </w:pPr>
           </w:p>
         </w:tc>
         <w:tc>
@@ -8907,17 +8673,6 @@
             </w:pPr>
           </w:p>
         </w:tc>
-        <w:tc>
-          <w:tcPr>
-            <w:tcW w:w="498" w:type="dxa"/>
-          </w:tcPr>
-          <w:p>
-            <w:pPr>
-              <w:jc w:val="center"/>
-              <w:cnfStyle w:val="000000100000" w:firstRow="0" w:lastRow="0" w:firstColumn="0" w:lastColumn="0" w:oddVBand="0" w:evenVBand="0" w:oddHBand="1" w:evenHBand="0" w:firstRowFirstColumn="0" w:firstRowLastColumn="0" w:lastRowFirstColumn="0" w:lastRowLastColumn="0"/>
-            </w:pPr>
-          </w:p>
-        </w:tc>
       </w:tr>
       <w:tr>
         <w:trPr>
@@ -9142,17 +8897,6 @@
             <w:r>
               <w:t>X</w:t>
             </w:r>
-          </w:p>
-        </w:tc>
-        <w:tc>
-          <w:tcPr>
-            <w:tcW w:w="498" w:type="dxa"/>
-          </w:tcPr>
-          <w:p>
-            <w:pPr>
-              <w:jc w:val="center"/>
-              <w:cnfStyle w:val="000000000000" w:firstRow="0" w:lastRow="0" w:firstColumn="0" w:lastColumn="0" w:oddVBand="0" w:evenVBand="0" w:oddHBand="0" w:evenHBand="0" w:firstRowFirstColumn="0" w:firstRowLastColumn="0" w:lastRowFirstColumn="0" w:lastRowLastColumn="0"/>
-            </w:pPr>
           </w:p>
         </w:tc>
         <w:tc>
@@ -9630,17 +9374,6 @@
             </w:pPr>
           </w:p>
         </w:tc>
-        <w:tc>
-          <w:tcPr>
-            <w:tcW w:w="498" w:type="dxa"/>
-          </w:tcPr>
-          <w:p>
-            <w:pPr>
-              <w:jc w:val="center"/>
-              <w:cnfStyle w:val="000000100000" w:firstRow="0" w:lastRow="0" w:firstColumn="0" w:lastColumn="0" w:oddVBand="0" w:evenVBand="0" w:oddHBand="1" w:evenHBand="0" w:firstRowFirstColumn="0" w:firstRowLastColumn="0" w:lastRowFirstColumn="0" w:lastRowLastColumn="0"/>
-            </w:pPr>
-          </w:p>
-        </w:tc>
       </w:tr>
       <w:tr>
         <w:trPr>
@@ -9934,17 +9667,6 @@
             <w:r>
               <w:t>X</w:t>
             </w:r>
-          </w:p>
-        </w:tc>
-        <w:tc>
-          <w:tcPr>
-            <w:tcW w:w="498" w:type="dxa"/>
-          </w:tcPr>
-          <w:p>
-            <w:pPr>
-              <w:jc w:val="center"/>
-              <w:cnfStyle w:val="000000000000" w:firstRow="0" w:lastRow="0" w:firstColumn="0" w:lastColumn="0" w:oddVBand="0" w:evenVBand="0" w:oddHBand="0" w:evenHBand="0" w:firstRowFirstColumn="0" w:firstRowLastColumn="0" w:lastRowFirstColumn="0" w:lastRowLastColumn="0"/>
-            </w:pPr>
           </w:p>
         </w:tc>
         <w:tc>
@@ -10347,17 +10069,6 @@
             </w:pPr>
           </w:p>
         </w:tc>
-        <w:tc>
-          <w:tcPr>
-            <w:tcW w:w="498" w:type="dxa"/>
-          </w:tcPr>
-          <w:p>
-            <w:pPr>
-              <w:jc w:val="center"/>
-              <w:cnfStyle w:val="000000100000" w:firstRow="0" w:lastRow="0" w:firstColumn="0" w:lastColumn="0" w:oddVBand="0" w:evenVBand="0" w:oddHBand="1" w:evenHBand="0" w:firstRowFirstColumn="0" w:firstRowLastColumn="0" w:lastRowFirstColumn="0" w:lastRowLastColumn="0"/>
-            </w:pPr>
-          </w:p>
-        </w:tc>
       </w:tr>
       <w:tr>
         <w:trPr>
@@ -10375,17 +10086,6 @@
             <w:r>
               <w:t>RF-28</w:t>
             </w:r>
-          </w:p>
-        </w:tc>
-        <w:tc>
-          <w:tcPr>
-            <w:tcW w:w="498" w:type="dxa"/>
-          </w:tcPr>
-          <w:p>
-            <w:pPr>
-              <w:jc w:val="center"/>
-              <w:cnfStyle w:val="000000000000" w:firstRow="0" w:lastRow="0" w:firstColumn="0" w:lastColumn="0" w:oddVBand="0" w:evenVBand="0" w:oddHBand="0" w:evenHBand="0" w:firstRowFirstColumn="0" w:firstRowLastColumn="0" w:lastRowFirstColumn="0" w:lastRowLastColumn="0"/>
-            </w:pPr>
           </w:p>
         </w:tc>
         <w:tc>
@@ -11046,17 +10746,6 @@
             </w:pPr>
           </w:p>
         </w:tc>
-        <w:tc>
-          <w:tcPr>
-            <w:tcW w:w="498" w:type="dxa"/>
-          </w:tcPr>
-          <w:p>
-            <w:pPr>
-              <w:jc w:val="center"/>
-              <w:cnfStyle w:val="000000100000" w:firstRow="0" w:lastRow="0" w:firstColumn="0" w:lastColumn="0" w:oddVBand="0" w:evenVBand="0" w:oddHBand="1" w:evenHBand="0" w:firstRowFirstColumn="0" w:firstRowLastColumn="0" w:lastRowFirstColumn="0" w:lastRowLastColumn="0"/>
-            </w:pPr>
-          </w:p>
-        </w:tc>
       </w:tr>
       <w:tr>
         <w:trPr>
@@ -11382,17 +11071,9 @@
               <w:jc w:val="center"/>
               <w:cnfStyle w:val="000000000000" w:firstRow="0" w:lastRow="0" w:firstColumn="0" w:lastColumn="0" w:oddVBand="0" w:evenVBand="0" w:oddHBand="0" w:evenHBand="0" w:firstRowFirstColumn="0" w:firstRowLastColumn="0" w:lastRowFirstColumn="0" w:lastRowLastColumn="0"/>
             </w:pPr>
-          </w:p>
-        </w:tc>
-        <w:tc>
-          <w:tcPr>
-            <w:tcW w:w="498" w:type="dxa"/>
-          </w:tcPr>
-          <w:p>
-            <w:pPr>
-              <w:jc w:val="center"/>
-              <w:cnfStyle w:val="000000000000" w:firstRow="0" w:lastRow="0" w:firstColumn="0" w:lastColumn="0" w:oddVBand="0" w:evenVBand="0" w:oddHBand="0" w:evenHBand="0" w:firstRowFirstColumn="0" w:firstRowLastColumn="0" w:lastRowFirstColumn="0" w:lastRowLastColumn="0"/>
-            </w:pPr>
+            <w:r>
+              <w:t>X</w:t>
+            </w:r>
           </w:p>
         </w:tc>
         <w:tc>
@@ -11424,17 +11105,6 @@
             <w:r>
               <w:t>RFO-3</w:t>
             </w:r>
-          </w:p>
-        </w:tc>
-        <w:tc>
-          <w:tcPr>
-            <w:tcW w:w="498" w:type="dxa"/>
-          </w:tcPr>
-          <w:p>
-            <w:pPr>
-              <w:jc w:val="center"/>
-              <w:cnfStyle w:val="000000100000" w:firstRow="0" w:lastRow="0" w:firstColumn="0" w:lastColumn="0" w:oddVBand="0" w:evenVBand="0" w:oddHBand="1" w:evenHBand="0" w:firstRowFirstColumn="0" w:firstRowLastColumn="0" w:lastRowFirstColumn="0" w:lastRowLastColumn="0"/>
-            </w:pPr>
           </w:p>
         </w:tc>
         <w:tc>
@@ -11780,7 +11450,7 @@
       </w:tblPr>
       <w:tblGrid>
         <w:gridCol w:w="846"/>
-        <w:gridCol w:w="2835"/>
+        <w:gridCol w:w="5619"/>
       </w:tblGrid>
       <w:tr>
         <w:trPr>
@@ -11839,6 +11509,15 @@
             <w:pPr>
               <w:cnfStyle w:val="000000100000" w:firstRow="0" w:lastRow="0" w:firstColumn="0" w:lastColumn="0" w:oddVBand="0" w:evenVBand="0" w:oddHBand="1" w:evenHBand="0" w:firstRowFirstColumn="0" w:firstRowLastColumn="0" w:lastRowFirstColumn="0" w:lastRowLastColumn="0"/>
             </w:pPr>
+            <w:r>
+              <w:t>CheekiBreeki.CMH.Terminal.</w:t>
+            </w:r>
+            <w:r>
+              <w:t>BL</w:t>
+            </w:r>
+            <w:r>
+              <w:t>.</w:t>
+            </w:r>
             <w:r>
               <w:t>AccionesTerminal</w:t>
             </w:r>
@@ -11874,6 +11553,15 @@
               <w:cnfStyle w:val="000000000000" w:firstRow="0" w:lastRow="0" w:firstColumn="0" w:lastColumn="0" w:oddVBand="0" w:evenVBand="0" w:oddHBand="0" w:evenHBand="0" w:firstRowFirstColumn="0" w:firstRowLastColumn="0" w:lastRowFirstColumn="0" w:lastRowLastColumn="0"/>
             </w:pPr>
             <w:r>
+              <w:t>CheekiBreeki.CMH.Terminal.</w:t>
+            </w:r>
+            <w:r>
+              <w:t>BL</w:t>
+            </w:r>
+            <w:r>
+              <w:t>.</w:t>
+            </w:r>
+            <w:r>
               <w:t>ReporteCaja</w:t>
             </w:r>
           </w:p>
@@ -11911,6 +11599,17 @@
               <w:cnfStyle w:val="000000100000" w:firstRow="0" w:lastRow="0" w:firstColumn="0" w:lastColumn="0" w:oddVBand="0" w:evenVBand="0" w:oddHBand="1" w:evenHBand="0" w:firstRowFirstColumn="0" w:firstRowLastColumn="0" w:lastRowFirstColumn="0" w:lastRowLastColumn="0"/>
             </w:pPr>
             <w:r>
+              <w:t>CheekiBreeki.CMH.Terminal.</w:t>
+            </w:r>
+            <w:r>
+              <w:t>BL</w:t>
+            </w:r>
+            <w:r>
+              <w:t>.</w:t>
+            </w:r>
+            <w:bookmarkStart w:id="0" w:name="_GoBack"/>
+            <w:bookmarkEnd w:id="0"/>
+            <w:r>
               <w:t>ResultadoVerificacionSeguro</w:t>
             </w:r>
           </w:p>
@@ -11945,6 +11644,9 @@
               <w:cnfStyle w:val="000000000000" w:firstRow="0" w:lastRow="0" w:firstColumn="0" w:lastColumn="0" w:oddVBand="0" w:evenVBand="0" w:oddHBand="0" w:evenHBand="0" w:firstRowFirstColumn="0" w:firstRowLastColumn="0" w:lastRowFirstColumn="0" w:lastRowLastColumn="0"/>
             </w:pPr>
             <w:r>
+              <w:t>cl.cheekibreeki.cmh.lib.dal.entities.</w:t>
+            </w:r>
+            <w:r>
               <w:t>Archivo</w:t>
             </w:r>
           </w:p>
@@ -11982,6 +11684,9 @@
               <w:cnfStyle w:val="000000100000" w:firstRow="0" w:lastRow="0" w:firstColumn="0" w:lastColumn="0" w:oddVBand="0" w:evenVBand="0" w:oddHBand="1" w:evenHBand="0" w:firstRowFirstColumn="0" w:firstRowLastColumn="0" w:lastRowFirstColumn="0" w:lastRowLastColumn="0"/>
             </w:pPr>
             <w:r>
+              <w:t>cl.cheekibreeki.cmh.lib.dal.entities.</w:t>
+            </w:r>
+            <w:r>
               <w:t>Aseguradora</w:t>
             </w:r>
           </w:p>
@@ -12016,6 +11721,9 @@
               <w:cnfStyle w:val="000000000000" w:firstRow="0" w:lastRow="0" w:firstColumn="0" w:lastColumn="0" w:oddVBand="0" w:evenVBand="0" w:oddHBand="0" w:evenHBand="0" w:firstRowFirstColumn="0" w:firstRowLastColumn="0" w:lastRowFirstColumn="0" w:lastRowLastColumn="0"/>
             </w:pPr>
             <w:r>
+              <w:t>cl.cheekibreeki.cmh.lib.dal.entities.</w:t>
+            </w:r>
+            <w:r>
               <w:t>AtencionAgen</w:t>
             </w:r>
           </w:p>
@@ -12053,6 +11761,9 @@
               <w:cnfStyle w:val="000000100000" w:firstRow="0" w:lastRow="0" w:firstColumn="0" w:lastColumn="0" w:oddVBand="0" w:evenVBand="0" w:oddHBand="1" w:evenHBand="0" w:firstRowFirstColumn="0" w:firstRowLastColumn="0" w:lastRowFirstColumn="0" w:lastRowLastColumn="0"/>
             </w:pPr>
             <w:r>
+              <w:t>cl.cheekibreeki.cmh.lib.dal.entities.</w:t>
+            </w:r>
+            <w:r>
               <w:t>Bono</w:t>
             </w:r>
           </w:p>
@@ -12087,6 +11798,9 @@
               <w:cnfStyle w:val="000000000000" w:firstRow="0" w:lastRow="0" w:firstColumn="0" w:lastColumn="0" w:oddVBand="0" w:evenVBand="0" w:oddHBand="0" w:evenHBand="0" w:firstRowFirstColumn="0" w:firstRowLastColumn="0" w:lastRowFirstColumn="0" w:lastRowLastColumn="0"/>
             </w:pPr>
             <w:r>
+              <w:t>cl.cheekibreeki.cmh.lib.dal.entities.</w:t>
+            </w:r>
+            <w:r>
               <w:t>Caja</w:t>
             </w:r>
           </w:p>
@@ -12124,6 +11838,9 @@
               <w:cnfStyle w:val="000000100000" w:firstRow="0" w:lastRow="0" w:firstColumn="0" w:lastColumn="0" w:oddVBand="0" w:evenVBand="0" w:oddHBand="1" w:evenHBand="0" w:firstRowFirstColumn="0" w:firstRowLastColumn="0" w:lastRowFirstColumn="0" w:lastRowLastColumn="0"/>
             </w:pPr>
             <w:r>
+              <w:t>cl.cheekibreeki.cmh.lib.dal.entities.</w:t>
+            </w:r>
+            <w:r>
               <w:t>Cargo</w:t>
             </w:r>
           </w:p>
@@ -12158,6 +11875,9 @@
               <w:cnfStyle w:val="000000000000" w:firstRow="0" w:lastRow="0" w:firstColumn="0" w:lastColumn="0" w:oddVBand="0" w:evenVBand="0" w:oddHBand="0" w:evenHBand="0" w:firstRowFirstColumn="0" w:firstRowLastColumn="0" w:lastRowFirstColumn="0" w:lastRowLastColumn="0"/>
             </w:pPr>
             <w:r>
+              <w:t>cl.cheekibreeki.cmh.lib.dal.entities.</w:t>
+            </w:r>
+            <w:r>
               <w:t>Devolución</w:t>
             </w:r>
           </w:p>
@@ -12195,6 +11915,9 @@
               <w:cnfStyle w:val="000000100000" w:firstRow="0" w:lastRow="0" w:firstColumn="0" w:lastColumn="0" w:oddVBand="0" w:evenVBand="0" w:oddHBand="1" w:evenHBand="0" w:firstRowFirstColumn="0" w:firstRowLastColumn="0" w:lastRowFirstColumn="0" w:lastRowLastColumn="0"/>
             </w:pPr>
             <w:r>
+              <w:t>cl.cheekibreeki.cmh.lib.dal.entities.</w:t>
+            </w:r>
+            <w:r>
               <w:t>EntradaFicha</w:t>
             </w:r>
           </w:p>
@@ -12229,6 +11952,9 @@
               <w:cnfStyle w:val="000000000000" w:firstRow="0" w:lastRow="0" w:firstColumn="0" w:lastColumn="0" w:oddVBand="0" w:evenVBand="0" w:oddHBand="0" w:evenHBand="0" w:firstRowFirstColumn="0" w:firstRowLastColumn="0" w:lastRowFirstColumn="0" w:lastRowLastColumn="0"/>
             </w:pPr>
             <w:r>
+              <w:t>cl.cheekibreeki.cmh.lib.dal.entities.</w:t>
+            </w:r>
+            <w:r>
               <w:t>EquipoReq</w:t>
             </w:r>
           </w:p>
@@ -12266,6 +11992,9 @@
               <w:cnfStyle w:val="000000100000" w:firstRow="0" w:lastRow="0" w:firstColumn="0" w:lastColumn="0" w:oddVBand="0" w:evenVBand="0" w:oddHBand="1" w:evenHBand="0" w:firstRowFirstColumn="0" w:firstRowLastColumn="0" w:lastRowFirstColumn="0" w:lastRowLastColumn="0"/>
             </w:pPr>
             <w:r>
+              <w:t>cl.cheekibreeki.cmh.lib.dal.entities.</w:t>
+            </w:r>
+            <w:r>
               <w:t>EspPerMedico</w:t>
             </w:r>
           </w:p>
@@ -12299,6 +12028,9 @@
             <w:pPr>
               <w:cnfStyle w:val="000000000000" w:firstRow="0" w:lastRow="0" w:firstColumn="0" w:lastColumn="0" w:oddVBand="0" w:evenVBand="0" w:oddHBand="0" w:evenHBand="0" w:firstRowFirstColumn="0" w:firstRowLastColumn="0" w:lastRowFirstColumn="0" w:lastRowLastColumn="0"/>
             </w:pPr>
+            <w:r>
+              <w:t>cl.cheekibreeki.cmh.lib.dal.entities.</w:t>
+            </w:r>
             <w:r>
               <w:t>Especialidad</w:t>
             </w:r>
@@ -12327,8 +12059,6 @@
                 <w:highlight w:val="yellow"/>
               </w:rPr>
             </w:pPr>
-            <w:bookmarkStart w:id="0" w:name="_GoBack"/>
-            <w:bookmarkEnd w:id="0"/>
           </w:p>
         </w:tc>
         <w:tc>
@@ -12342,6 +12072,9 @@
                 <w:highlight w:val="yellow"/>
               </w:rPr>
             </w:pPr>
+            <w:r>
+              <w:t>cl.cheekibreeki.cmh.lib.dal.entities.</w:t>
+            </w:r>
             <w:r>
               <w:rPr>
                 <w:highlight w:val="yellow"/>
@@ -12380,6 +12113,9 @@
               <w:cnfStyle w:val="000000000000" w:firstRow="0" w:lastRow="0" w:firstColumn="0" w:lastColumn="0" w:oddVBand="0" w:evenVBand="0" w:oddHBand="0" w:evenHBand="0" w:firstRowFirstColumn="0" w:firstRowLastColumn="0" w:lastRowFirstColumn="0" w:lastRowLastColumn="0"/>
             </w:pPr>
             <w:r>
+              <w:t>cl.cheekibreeki.cmh.lib.dal.entities.</w:t>
+            </w:r>
+            <w:r>
               <w:t>Ficha</w:t>
             </w:r>
           </w:p>
@@ -12417,6 +12153,9 @@
               <w:cnfStyle w:val="000000100000" w:firstRow="0" w:lastRow="0" w:firstColumn="0" w:lastColumn="0" w:oddVBand="0" w:evenVBand="0" w:oddHBand="1" w:evenHBand="0" w:firstRowFirstColumn="0" w:firstRowLastColumn="0" w:lastRowFirstColumn="0" w:lastRowLastColumn="0"/>
             </w:pPr>
             <w:r>
+              <w:t>cl.cheekibreeki.cmh.lib.dal.entities.</w:t>
+            </w:r>
+            <w:r>
               <w:t>Funcionario</w:t>
             </w:r>
           </w:p>
@@ -12451,6 +12190,9 @@
               <w:cnfStyle w:val="000000000000" w:firstRow="0" w:lastRow="0" w:firstColumn="0" w:lastColumn="0" w:oddVBand="0" w:evenVBand="0" w:oddHBand="0" w:evenHBand="0" w:firstRowFirstColumn="0" w:firstRowLastColumn="0" w:lastRowFirstColumn="0" w:lastRowLastColumn="0"/>
             </w:pPr>
             <w:r>
+              <w:t>cl.cheekibreeki.cmh.lib.dal.entities.</w:t>
+            </w:r>
+            <w:r>
               <w:t>Inventario</w:t>
             </w:r>
           </w:p>
@@ -12488,6 +12230,9 @@
               <w:cnfStyle w:val="000000100000" w:firstRow="0" w:lastRow="0" w:firstColumn="0" w:lastColumn="0" w:oddVBand="0" w:evenVBand="0" w:oddHBand="1" w:evenHBand="0" w:firstRowFirstColumn="0" w:firstRowLastColumn="0" w:lastRowFirstColumn="0" w:lastRowLastColumn="0"/>
             </w:pPr>
             <w:r>
+              <w:t>cl.cheekibreeki.cmh.lib.dal.entities.</w:t>
+            </w:r>
+            <w:r>
               <w:t>OrdenAnalisis</w:t>
             </w:r>
           </w:p>
@@ -12522,6 +12267,9 @@
               <w:cnfStyle w:val="000000000000" w:firstRow="0" w:lastRow="0" w:firstColumn="0" w:lastColumn="0" w:oddVBand="0" w:evenVBand="0" w:oddHBand="0" w:evenHBand="0" w:firstRowFirstColumn="0" w:firstRowLastColumn="0" w:lastRowFirstColumn="0" w:lastRowLastColumn="0"/>
             </w:pPr>
             <w:r>
+              <w:t>cl.cheekibreeki.cmh.lib.dal.entities.</w:t>
+            </w:r>
+            <w:r>
               <w:t>Paciente</w:t>
             </w:r>
           </w:p>
@@ -12559,6 +12307,9 @@
               <w:cnfStyle w:val="000000100000" w:firstRow="0" w:lastRow="0" w:firstColumn="0" w:lastColumn="0" w:oddVBand="0" w:evenVBand="0" w:oddHBand="1" w:evenHBand="0" w:firstRowFirstColumn="0" w:firstRowLastColumn="0" w:lastRowFirstColumn="0" w:lastRowLastColumn="0"/>
             </w:pPr>
             <w:r>
+              <w:t>cl.cheekibreeki.cmh.lib.dal.entities.</w:t>
+            </w:r>
+            <w:r>
               <w:t>Pago</w:t>
             </w:r>
           </w:p>
@@ -12593,6 +12344,9 @@
               <w:cnfStyle w:val="000000000000" w:firstRow="0" w:lastRow="0" w:firstColumn="0" w:lastColumn="0" w:oddVBand="0" w:evenVBand="0" w:oddHBand="0" w:evenHBand="0" w:firstRowFirstColumn="0" w:firstRowLastColumn="0" w:lastRowFirstColumn="0" w:lastRowLastColumn="0"/>
             </w:pPr>
             <w:r>
+              <w:t>cl.cheekibreeki.cmh.lib.dal.entities.</w:t>
+            </w:r>
+            <w:r>
               <w:t>PersMedico</w:t>
             </w:r>
           </w:p>
@@ -12630,6 +12384,9 @@
               <w:cnfStyle w:val="000000100000" w:firstRow="0" w:lastRow="0" w:firstColumn="0" w:lastColumn="0" w:oddVBand="0" w:evenVBand="0" w:oddHBand="1" w:evenHBand="0" w:firstRowFirstColumn="0" w:firstRowLastColumn="0" w:lastRowFirstColumn="0" w:lastRowLastColumn="0"/>
             </w:pPr>
             <w:r>
+              <w:t>cl.cheekibreeki.cmh.lib.dal.entities.</w:t>
+            </w:r>
+            <w:r>
               <w:t>Personal</w:t>
             </w:r>
           </w:p>
@@ -12664,6 +12421,9 @@
               <w:cnfStyle w:val="000000000000" w:firstRow="0" w:lastRow="0" w:firstColumn="0" w:lastColumn="0" w:oddVBand="0" w:evenVBand="0" w:oddHBand="0" w:evenHBand="0" w:firstRowFirstColumn="0" w:firstRowLastColumn="0" w:lastRowFirstColumn="0" w:lastRowLastColumn="0"/>
             </w:pPr>
             <w:r>
+              <w:t>cl.cheekibreeki.cmh.lib.dal.entities.</w:t>
+            </w:r>
+            <w:r>
               <w:t>Prestación</w:t>
             </w:r>
           </w:p>
@@ -12701,6 +12461,9 @@
               <w:cnfStyle w:val="000000100000" w:firstRow="0" w:lastRow="0" w:firstColumn="0" w:lastColumn="0" w:oddVBand="0" w:evenVBand="0" w:oddHBand="1" w:evenHBand="0" w:firstRowFirstColumn="0" w:firstRowLastColumn="0" w:lastRowFirstColumn="0" w:lastRowLastColumn="0"/>
             </w:pPr>
             <w:r>
+              <w:t>cl.cheekibreeki.cmh.lib.dal.entities.</w:t>
+            </w:r>
+            <w:r>
               <w:t>ResAtencion</w:t>
             </w:r>
           </w:p>
@@ -12735,6 +12498,9 @@
               <w:cnfStyle w:val="000000000000" w:firstRow="0" w:lastRow="0" w:firstColumn="0" w:lastColumn="0" w:oddVBand="0" w:evenVBand="0" w:oddHBand="0" w:evenHBand="0" w:firstRowFirstColumn="0" w:firstRowLastColumn="0" w:lastRowFirstColumn="0" w:lastRowLastColumn="0"/>
             </w:pPr>
             <w:r>
+              <w:t>cl.cheekibreeki.cmh.lib.dal.entities.</w:t>
+            </w:r>
+            <w:r>
               <w:t>TipoEquipo</w:t>
             </w:r>
           </w:p>
@@ -12772,6 +12538,9 @@
               <w:cnfStyle w:val="000000100000" w:firstRow="0" w:lastRow="0" w:firstColumn="0" w:lastColumn="0" w:oddVBand="0" w:evenVBand="0" w:oddHBand="1" w:evenHBand="0" w:firstRowFirstColumn="0" w:firstRowLastColumn="0" w:lastRowFirstColumn="0" w:lastRowLastColumn="0"/>
             </w:pPr>
             <w:r>
+              <w:t>cl.cheekibreeki.cmh.lib.dal.entities.</w:t>
+            </w:r>
+            <w:r>
               <w:t>TipoPres</w:t>
             </w:r>
           </w:p>
@@ -12806,6 +12575,9 @@
               <w:cnfStyle w:val="000000000000" w:firstRow="0" w:lastRow="0" w:firstColumn="0" w:lastColumn="0" w:oddVBand="0" w:evenVBand="0" w:oddHBand="0" w:evenHBand="0" w:firstRowFirstColumn="0" w:firstRowLastColumn="0" w:lastRowFirstColumn="0" w:lastRowLastColumn="0"/>
             </w:pPr>
             <w:r>
+              <w:t>cl.cheekibreeki.cmh.lib.dal.entities.</w:t>
+            </w:r>
+            <w:r>
               <w:t>Turno</w:t>
             </w:r>
           </w:p>
@@ -12843,6 +12615,12 @@
               <w:cnfStyle w:val="000000100000" w:firstRow="0" w:lastRow="0" w:firstColumn="0" w:lastColumn="0" w:oddVBand="0" w:evenVBand="0" w:oddHBand="1" w:evenHBand="0" w:firstRowFirstColumn="0" w:firstRowLastColumn="0" w:lastRowFirstColumn="0" w:lastRowLastColumn="0"/>
             </w:pPr>
             <w:r>
+              <w:t>cl.cheekibreeki.cmh.servpago</w:t>
+            </w:r>
+            <w:r>
+              <w:t>.</w:t>
+            </w:r>
+            <w:r>
               <w:t>ServPago</w:t>
             </w:r>
           </w:p>
@@ -12877,42 +12655,14 @@
               <w:cnfStyle w:val="000000000000" w:firstRow="0" w:lastRow="0" w:firstColumn="0" w:lastColumn="0" w:oddVBand="0" w:evenVBand="0" w:oddHBand="0" w:evenHBand="0" w:firstRowFirstColumn="0" w:firstRowLastColumn="0" w:lastRowFirstColumn="0" w:lastRowLastColumn="0"/>
             </w:pPr>
             <w:r>
+              <w:t>cl.cheekibreeki.cmh.webapp.bl</w:t>
+            </w:r>
+            <w:r>
+              <w:t>.</w:t>
+            </w:r>
+            <w:r>
               <w:t>AccionesPaciente</w:t>
             </w:r>
-          </w:p>
-        </w:tc>
-      </w:tr>
-      <w:tr>
-        <w:trPr>
-          <w:cnfStyle w:val="000000100000" w:firstRow="0" w:lastRow="0" w:firstColumn="0" w:lastColumn="0" w:oddVBand="0" w:evenVBand="0" w:oddHBand="1" w:evenHBand="0" w:firstRowFirstColumn="0" w:firstRowLastColumn="0" w:lastRowFirstColumn="0" w:lastRowLastColumn="0"/>
-        </w:trPr>
-        <w:tc>
-          <w:tcPr>
-            <w:cnfStyle w:val="001000000000" w:firstRow="0" w:lastRow="0" w:firstColumn="1" w:lastColumn="0" w:oddVBand="0" w:evenVBand="0" w:oddHBand="0" w:evenHBand="0" w:firstRowFirstColumn="0" w:firstRowLastColumn="0" w:lastRowFirstColumn="0" w:lastRowLastColumn="0"/>
-            <w:tcW w:w="846" w:type="dxa"/>
-          </w:tcPr>
-          <w:p>
-            <w:pPr>
-              <w:pStyle w:val="Prrafodelista"/>
-              <w:numPr>
-                <w:ilvl w:val="0"/>
-                <w:numId w:val="5"/>
-              </w:numPr>
-              <w:rPr>
-                <w:b w:val="0"/>
-                <w:bCs w:val="0"/>
-              </w:rPr>
-            </w:pPr>
-          </w:p>
-        </w:tc>
-        <w:tc>
-          <w:tcPr>
-            <w:tcW w:w="2835" w:type="dxa"/>
-          </w:tcPr>
-          <w:p>
-            <w:pPr>
-              <w:cnfStyle w:val="000000100000" w:firstRow="0" w:lastRow="0" w:firstColumn="0" w:lastColumn="0" w:oddVBand="0" w:evenVBand="0" w:oddHBand="1" w:evenHBand="0" w:firstRowFirstColumn="0" w:firstRowLastColumn="0" w:lastRowFirstColumn="0" w:lastRowLastColumn="0"/>
-            </w:pPr>
           </w:p>
         </w:tc>
       </w:tr>

</xml_diff>